<commit_message>
fixed colour strip position
</commit_message>
<xml_diff>
--- a/manuscript/Supplementary_Information.docx
+++ b/manuscript/Supplementary_Information.docx
@@ -356,10 +356,10 @@
         </w:rPr>
         <w:lastRenderedPageBreak/>
         <w:drawing>
-          <wp:inline distT="0" distB="0" distL="0" distR="0" wp14:anchorId="35099E3C" wp14:editId="684A10E2">
-            <wp:extent cx="5963478" cy="8131895"/>
-            <wp:effectExtent l="0" t="0" r="5715" b="0"/>
-            <wp:docPr id="488195800" name="Picture 3"/>
+          <wp:inline distT="0" distB="0" distL="0" distR="0" wp14:anchorId="50DFBFD3" wp14:editId="40F36426">
+            <wp:extent cx="5731510" cy="7815580"/>
+            <wp:effectExtent l="0" t="0" r="0" b="0"/>
+            <wp:docPr id="745373848" name="Picture 1"/>
             <wp:cNvGraphicFramePr>
               <a:graphicFrameLocks xmlns:a="http://schemas.openxmlformats.org/drawingml/2006/main" noChangeAspect="1"/>
             </wp:cNvGraphicFramePr>
@@ -367,7 +367,7 @@
               <a:graphicData uri="http://schemas.openxmlformats.org/drawingml/2006/picture">
                 <pic:pic xmlns:pic="http://schemas.openxmlformats.org/drawingml/2006/picture">
                   <pic:nvPicPr>
-                    <pic:cNvPr id="488195800" name="Picture 488195800"/>
+                    <pic:cNvPr id="745373848" name="Picture 745373848"/>
                     <pic:cNvPicPr/>
                   </pic:nvPicPr>
                   <pic:blipFill>
@@ -379,7 +379,7 @@
                   <pic:spPr>
                     <a:xfrm>
                       <a:off x="0" y="0"/>
-                      <a:ext cx="5966008" cy="8135345"/>
+                      <a:ext cx="5731510" cy="7815580"/>
                     </a:xfrm>
                     <a:prstGeom prst="rect">
                       <a:avLst/>
@@ -500,6 +500,7 @@
           <w:noProof/>
           <w:lang w:val="en-US"/>
         </w:rPr>
+        <w:lastRenderedPageBreak/>
         <w:drawing>
           <wp:inline distT="0" distB="0" distL="0" distR="0" wp14:anchorId="1F65904D" wp14:editId="135EE98F">
             <wp:extent cx="5731510" cy="3147695"/>

</xml_diff>